<commit_message>
migrate issue order, execute order, and reinforcement
</commit_message>
<xml_diff>
--- a/doc/demo/Buid 1/Demo.docx
+++ b/doc/demo/Buid 1/Demo.docx
@@ -389,6 +389,7 @@
       <w:pPr>
         <w:pStyle w:val="a4"/>
         <w:rPr>
+          <w:rFonts w:hint="eastAsia"/>
           <w:lang w:val="en-CA"/>
         </w:rPr>
       </w:pPr>
@@ -397,6 +398,63 @@
           <w:lang w:val="en-CA"/>
         </w:rPr>
         <w:t>Design</w:t>
+      </w:r>
+    </w:p>
+    <w:p>
+      <w:pPr>
+        <w:rPr>
+          <w:lang w:val="en-CA"/>
+        </w:rPr>
+      </w:pPr>
+      <w:r>
+        <w:rPr>
+          <w:noProof/>
+        </w:rPr>
+        <w:drawing>
+          <wp:inline distT="0" distB="0" distL="0" distR="0">
+            <wp:extent cx="5731510" cy="4688185"/>
+            <wp:effectExtent l="0" t="0" r="0" b="0"/>
+            <wp:docPr id="2" name="图片 1" descr="C:\Users\fzura\AppData\Local\Temp\WeChat Files\3a78d6422cd989057e24e0f219dd888.png"/>
+            <wp:cNvGraphicFramePr>
+              <a:graphicFrameLocks xmlns:a="http://schemas.openxmlformats.org/drawingml/2006/main" noChangeAspect="1"/>
+            </wp:cNvGraphicFramePr>
+            <a:graphic xmlns:a="http://schemas.openxmlformats.org/drawingml/2006/main">
+              <a:graphicData uri="http://schemas.openxmlformats.org/drawingml/2006/picture">
+                <pic:pic xmlns:pic="http://schemas.openxmlformats.org/drawingml/2006/picture">
+                  <pic:nvPicPr>
+                    <pic:cNvPr id="0" name="Picture 1" descr="C:\Users\fzura\AppData\Local\Temp\WeChat Files\3a78d6422cd989057e24e0f219dd888.png"/>
+                    <pic:cNvPicPr>
+                      <a:picLocks noChangeAspect="1" noChangeArrowheads="1"/>
+                    </pic:cNvPicPr>
+                  </pic:nvPicPr>
+                  <pic:blipFill>
+                    <a:blip r:embed="rId6"/>
+                    <a:srcRect/>
+                    <a:stretch>
+                      <a:fillRect/>
+                    </a:stretch>
+                  </pic:blipFill>
+                  <pic:spPr bwMode="auto">
+                    <a:xfrm>
+                      <a:off x="0" y="0"/>
+                      <a:ext cx="5731510" cy="4688185"/>
+                    </a:xfrm>
+                    <a:prstGeom prst="rect">
+                      <a:avLst/>
+                    </a:prstGeom>
+                    <a:noFill/>
+                    <a:ln w="9525">
+                      <a:noFill/>
+                      <a:miter lim="800000"/>
+                      <a:headEnd/>
+                      <a:tailEnd/>
+                    </a:ln>
+                  </pic:spPr>
+                </pic:pic>
+              </a:graphicData>
+            </a:graphic>
+          </wp:inline>
+        </w:drawing>
       </w:r>
     </w:p>
     <w:sectPr>

</xml_diff>